<commit_message>
agregue una regla de nombrado
</commit_message>
<xml_diff>
--- a/Estructura_y_reglas_de_nombrado.docx
+++ b/Estructura_y_reglas_de_nombrado.docx
@@ -104,8 +104,6 @@
       </w:r>
       <w:r>
         <w:tab/>
-      </w:r>
-      <w:r>
         <w:t>Clases_grabadas_practico.txt</w:t>
       </w:r>
     </w:p>
@@ -218,10 +216,7 @@
       </w:r>
       <w:proofErr w:type="spellStart"/>
       <w:r>
-        <w:t>Proyecto_Deliv</w:t>
-      </w:r>
-      <w:r>
-        <w:t>eryEat</w:t>
+        <w:t>Proyecto_DeliveryEat</w:t>
       </w:r>
       <w:proofErr w:type="spellEnd"/>
     </w:p>
@@ -488,10 +483,7 @@
           </w:tcPr>
           <w:p>
             <w:r>
-              <w:t>ISW_</w:t>
-            </w:r>
-            <w:r>
-              <w:t>&lt;Año Actual&gt;_&lt;Nombre archivo&gt;.</w:t>
+              <w:t>ISW_&lt;Año Actual&gt;_&lt;Nombre archivo&gt;.</w:t>
             </w:r>
             <w:proofErr w:type="spellStart"/>
             <w:r>
@@ -1175,10 +1167,7 @@
             </w:r>
             <w:proofErr w:type="spellEnd"/>
             <w:r>
-              <w:t>&gt;</w:t>
-            </w:r>
-            <w:r>
-              <w:t>_grupo4.pdf</w:t>
+              <w:t>&gt;_grupo4.pdf</w:t>
             </w:r>
           </w:p>
         </w:tc>
@@ -1381,10 +1370,7 @@
             </w:r>
             <w:proofErr w:type="spellStart"/>
             <w:r>
-              <w:t>Proyecto_D</w:t>
-            </w:r>
-            <w:r>
-              <w:t>eliverEat</w:t>
+              <w:t>Proyecto_DeliverEat</w:t>
             </w:r>
             <w:proofErr w:type="spellEnd"/>
             <w:r>
@@ -1618,6 +1604,80 @@
             </w:pPr>
             <w:r>
               <w:t>Linea_Base.png</w:t>
+            </w:r>
+          </w:p>
+        </w:tc>
+        <w:tc>
+          <w:tcPr>
+            <w:tcW w:w="3009" w:type="dxa"/>
+            <w:shd w:val="clear" w:color="auto" w:fill="auto"/>
+            <w:tcMar>
+              <w:top w:w="100" w:type="dxa"/>
+              <w:left w:w="100" w:type="dxa"/>
+              <w:bottom w:w="100" w:type="dxa"/>
+              <w:right w:w="100" w:type="dxa"/>
+            </w:tcMar>
+          </w:tcPr>
+          <w:p>
+            <w:pPr>
+              <w:widowControl w:val="0"/>
+              <w:spacing w:line="240" w:lineRule="auto"/>
+            </w:pPr>
+            <w:r>
+              <w:t>ISW_Grupo4_2021\Linea_Base</w:t>
+            </w:r>
+          </w:p>
+        </w:tc>
+      </w:tr>
+      <w:tr>
+        <w:tc>
+          <w:tcPr>
+            <w:tcW w:w="3009" w:type="dxa"/>
+            <w:shd w:val="clear" w:color="auto" w:fill="auto"/>
+            <w:tcMar>
+              <w:top w:w="100" w:type="dxa"/>
+              <w:left w:w="100" w:type="dxa"/>
+              <w:bottom w:w="100" w:type="dxa"/>
+              <w:right w:w="100" w:type="dxa"/>
+            </w:tcMar>
+          </w:tcPr>
+          <w:p>
+            <w:pPr>
+              <w:widowControl w:val="0"/>
+              <w:spacing w:line="240" w:lineRule="auto"/>
+            </w:pPr>
+            <w:proofErr w:type="spellStart"/>
+            <w:r>
+              <w:t>Linea_Base</w:t>
+            </w:r>
+            <w:proofErr w:type="spellEnd"/>
+          </w:p>
+        </w:tc>
+        <w:tc>
+          <w:tcPr>
+            <w:tcW w:w="3009" w:type="dxa"/>
+            <w:shd w:val="clear" w:color="auto" w:fill="auto"/>
+            <w:tcMar>
+              <w:top w:w="100" w:type="dxa"/>
+              <w:left w:w="100" w:type="dxa"/>
+              <w:bottom w:w="100" w:type="dxa"/>
+              <w:right w:w="100" w:type="dxa"/>
+            </w:tcMar>
+          </w:tcPr>
+          <w:p>
+            <w:pPr>
+              <w:widowControl w:val="0"/>
+              <w:pBdr>
+                <w:top w:val="nil"/>
+                <w:left w:val="nil"/>
+                <w:bottom w:val="nil"/>
+                <w:right w:val="nil"/>
+                <w:between w:val="nil"/>
+              </w:pBdr>
+              <w:spacing w:line="240" w:lineRule="auto"/>
+            </w:pPr>
+            <w:r>
+              <w:t>Linea_Base.doc</w:t>
             </w:r>
           </w:p>
         </w:tc>

</xml_diff>

<commit_message>
Actualizacion buenas practicas y reglas de nombrado
</commit_message>
<xml_diff>
--- a/Estructura_y_reglas_de_nombrado.docx
+++ b/Estructura_y_reglas_de_nombrado.docx
@@ -1,6 +1,6 @@
 
 <file path=word/document.xml><?xml version="1.0" encoding="utf-8"?>
-<w:document xmlns:wpc="http://schemas.microsoft.com/office/word/2010/wordprocessingCanvas" xmlns:cx="http://schemas.microsoft.com/office/drawing/2014/chartex" xmlns:cx1="http://schemas.microsoft.com/office/drawing/2015/9/8/chartex" xmlns:cx2="http://schemas.microsoft.com/office/drawing/2015/10/21/chartex" xmlns:cx3="http://schemas.microsoft.com/office/drawing/2016/5/9/chartex" xmlns:cx4="http://schemas.microsoft.com/office/drawing/2016/5/10/chartex" xmlns:cx5="http://schemas.microsoft.com/office/drawing/2016/5/11/chartex" xmlns:cx6="http://schemas.microsoft.com/office/drawing/2016/5/12/chartex" xmlns:cx7="http://schemas.microsoft.com/office/drawing/2016/5/13/chartex" xmlns:cx8="http://schemas.microsoft.com/office/drawing/2016/5/14/chartex" xmlns:mc="http://schemas.openxmlformats.org/markup-compatibility/2006" xmlns:aink="http://schemas.microsoft.com/office/drawing/2016/ink" xmlns:am3d="http://schemas.microsoft.com/office/drawing/2017/model3d" xmlns:o="urn:schemas-microsoft-com:office:office" xmlns:r="http://schemas.openxmlformats.org/officeDocument/2006/relationships" xmlns:m="http://schemas.openxmlformats.org/officeDocument/2006/math" xmlns:v="urn:schemas-microsoft-com:vml" xmlns:wp14="http://schemas.microsoft.com/office/word/2010/wordprocessingDrawing" xmlns:wp="http://schemas.openxmlformats.org/drawingml/2006/wordprocessingDrawing" xmlns:w10="urn:schemas-microsoft-com:office:word" xmlns:w="http://schemas.openxmlformats.org/wordprocessingml/2006/main" xmlns:w14="http://schemas.microsoft.com/office/word/2010/wordml" xmlns:w15="http://schemas.microsoft.com/office/word/2012/wordml" xmlns:w16cex="http://schemas.microsoft.com/office/word/2018/wordml/cex" xmlns:w16cid="http://schemas.microsoft.com/office/word/2016/wordml/cid" xmlns:w16="http://schemas.microsoft.com/office/word/2018/wordml" xmlns:w16se="http://schemas.microsoft.com/office/word/2015/wordml/symex" xmlns:wpg="http://schemas.microsoft.com/office/word/2010/wordprocessingGroup" xmlns:wpi="http://schemas.microsoft.com/office/word/2010/wordprocessingInk" xmlns:wne="http://schemas.microsoft.com/office/word/2006/wordml" xmlns:wps="http://schemas.microsoft.com/office/word/2010/wordprocessingShape" mc:Ignorable="w14 w15 w16se w16cid w16 w16cex wp14">
+<w:document xmlns:wpc="http://schemas.microsoft.com/office/word/2010/wordprocessingCanvas" xmlns:cx="http://schemas.microsoft.com/office/drawing/2014/chartex" xmlns:cx1="http://schemas.microsoft.com/office/drawing/2015/9/8/chartex" xmlns:cx2="http://schemas.microsoft.com/office/drawing/2015/10/21/chartex" xmlns:cx3="http://schemas.microsoft.com/office/drawing/2016/5/9/chartex" xmlns:cx4="http://schemas.microsoft.com/office/drawing/2016/5/10/chartex" xmlns:cx5="http://schemas.microsoft.com/office/drawing/2016/5/11/chartex" xmlns:cx6="http://schemas.microsoft.com/office/drawing/2016/5/12/chartex" xmlns:cx7="http://schemas.microsoft.com/office/drawing/2016/5/13/chartex" xmlns:cx8="http://schemas.microsoft.com/office/drawing/2016/5/14/chartex" xmlns:mc="http://schemas.openxmlformats.org/markup-compatibility/2006" xmlns:aink="http://schemas.microsoft.com/office/drawing/2016/ink" xmlns:am3d="http://schemas.microsoft.com/office/drawing/2017/model3d" xmlns:o="urn:schemas-microsoft-com:office:office" xmlns:r="http://schemas.openxmlformats.org/officeDocument/2006/relationships" xmlns:m="http://schemas.openxmlformats.org/officeDocument/2006/math" xmlns:v="urn:schemas-microsoft-com:vml" xmlns:wp14="http://schemas.microsoft.com/office/word/2010/wordprocessingDrawing" xmlns:wp="http://schemas.openxmlformats.org/drawingml/2006/wordprocessingDrawing" xmlns:w10="urn:schemas-microsoft-com:office:word" xmlns:w="http://schemas.openxmlformats.org/wordprocessingml/2006/main" xmlns:w14="http://schemas.microsoft.com/office/word/2010/wordml" xmlns:w15="http://schemas.microsoft.com/office/word/2012/wordml" xmlns:w16cex="http://schemas.microsoft.com/office/word/2018/wordml/cex" xmlns:w16cid="http://schemas.microsoft.com/office/word/2016/wordml/cid" xmlns:w16="http://schemas.microsoft.com/office/word/2018/wordml" xmlns:w16sdtdh="http://schemas.microsoft.com/office/word/2020/wordml/sdtdatahash" xmlns:w16se="http://schemas.microsoft.com/office/word/2015/wordml/symex" xmlns:wpg="http://schemas.microsoft.com/office/word/2010/wordprocessingGroup" xmlns:wpi="http://schemas.microsoft.com/office/word/2010/wordprocessingInk" xmlns:wne="http://schemas.microsoft.com/office/word/2006/wordml" xmlns:wps="http://schemas.microsoft.com/office/word/2010/wordprocessingShape" mc:Ignorable="w14 w15 w16se w16cid w16 w16cex w16sdtdh wp14">
   <w:body>
     <w:p>
       <w:r>
@@ -227,13 +227,8 @@
           </w:tcPr>
           <w:p>
             <w:r>
-              <w:t>ISW_&lt;Año Actual&gt;_&lt;Nombre archivo&gt;.</w:t>
-            </w:r>
-            <w:proofErr w:type="spellStart"/>
-            <w:r>
-              <w:t>pdf</w:t>
-            </w:r>
-            <w:proofErr w:type="spellEnd"/>
+              <w:t>ISW_&lt;Año Actual&gt;_&lt;Nombre archivo&gt;.pdf</w:t>
+            </w:r>
           </w:p>
         </w:tc>
         <w:tc>
@@ -559,13 +554,8 @@
               <w:spacing w:line="240" w:lineRule="auto"/>
             </w:pPr>
             <w:r>
-              <w:t>&lt;nombre del libro&gt;.</w:t>
-            </w:r>
-            <w:proofErr w:type="spellStart"/>
-            <w:r>
-              <w:t>pdf</w:t>
-            </w:r>
-            <w:proofErr w:type="spellEnd"/>
+              <w:t>&lt;nombre del libro&gt;.pdf</w:t>
+            </w:r>
           </w:p>
         </w:tc>
         <w:tc>
@@ -676,13 +666,8 @@
               <w:spacing w:line="240" w:lineRule="auto"/>
             </w:pPr>
             <w:r>
-              <w:t>&lt;Nro&gt;_&lt;Nombre del tema&gt;.</w:t>
-            </w:r>
-            <w:proofErr w:type="spellStart"/>
-            <w:r>
-              <w:t>pdf</w:t>
-            </w:r>
-            <w:proofErr w:type="spellEnd"/>
+              <w:t>&lt;Nro&gt;_&lt;Nombre del tema&gt;.pdf</w:t>
+            </w:r>
           </w:p>
         </w:tc>
         <w:tc>
@@ -702,13 +687,8 @@
               <w:spacing w:line="240" w:lineRule="auto"/>
             </w:pPr>
             <w:r>
-              <w:t>ISW_Grupo4_2021\Teórico\</w:t>
-            </w:r>
-            <w:proofErr w:type="spellStart"/>
-            <w:r>
-              <w:t>Presentaciones_Clases</w:t>
-            </w:r>
-            <w:proofErr w:type="spellEnd"/>
+              <w:t>ISW_Grupo4_2021\Teórico\Presentaciones_Clases</w:t>
+            </w:r>
           </w:p>
         </w:tc>
         <w:tc>
@@ -841,11 +821,9 @@
               <w:widowControl w:val="0"/>
               <w:spacing w:line="240" w:lineRule="auto"/>
             </w:pPr>
-            <w:proofErr w:type="spellStart"/>
             <w:r>
               <w:t>guia_de_trabajos_practicos</w:t>
             </w:r>
-            <w:proofErr w:type="spellEnd"/>
           </w:p>
         </w:tc>
         <w:tc>
@@ -935,21 +913,8 @@
               <w:widowControl w:val="0"/>
               <w:spacing w:line="240" w:lineRule="auto"/>
             </w:pPr>
-            <w:proofErr w:type="spellStart"/>
-            <w:r>
-              <w:t>guia</w:t>
-            </w:r>
-            <w:proofErr w:type="spellEnd"/>
-            <w:r>
-              <w:t xml:space="preserve"> de trabajos </w:t>
-            </w:r>
-            <w:proofErr w:type="spellStart"/>
-            <w:r>
-              <w:t>practicos</w:t>
-            </w:r>
-            <w:proofErr w:type="spellEnd"/>
-            <w:r>
-              <w:t xml:space="preserve"> resueltos</w:t>
+            <w:r>
+              <w:t>guia de trabajos practicos resueltos</w:t>
             </w:r>
           </w:p>
         </w:tc>
@@ -1069,15 +1034,7 @@
               <w:spacing w:line="240" w:lineRule="auto"/>
             </w:pPr>
             <w:r>
-              <w:t>TP&lt;</w:t>
-            </w:r>
-            <w:proofErr w:type="spellStart"/>
-            <w:r>
-              <w:t>nro</w:t>
-            </w:r>
-            <w:proofErr w:type="spellEnd"/>
-            <w:r>
-              <w:t>&gt;_grupo4.pdf</w:t>
+              <w:t>TP&lt;nro&gt;_grupo4.pdf</w:t>
             </w:r>
           </w:p>
         </w:tc>
@@ -1169,21 +1126,8 @@
               <w:spacing w:line="240" w:lineRule="auto"/>
             </w:pPr>
             <w:r>
-              <w:t>TP&lt;</w:t>
-            </w:r>
-            <w:proofErr w:type="spellStart"/>
-            <w:r>
-              <w:t>nro</w:t>
-            </w:r>
-            <w:proofErr w:type="spellEnd"/>
-            <w:r>
-              <w:t>&gt;_&lt;tema&gt;.</w:t>
-            </w:r>
-            <w:proofErr w:type="spellStart"/>
-            <w:r>
-              <w:t>pdf</w:t>
-            </w:r>
-            <w:proofErr w:type="spellEnd"/>
+              <w:t>TP&lt;nro&gt;_&lt;tema&gt;.pdf</w:t>
+            </w:r>
           </w:p>
         </w:tc>
         <w:tc>
@@ -1275,15 +1219,7 @@
               <w:spacing w:line="240" w:lineRule="auto"/>
             </w:pPr>
             <w:r>
-              <w:t>ISW_&lt;</w:t>
-            </w:r>
-            <w:proofErr w:type="spellStart"/>
-            <w:r>
-              <w:t>nombre_componente</w:t>
-            </w:r>
-            <w:proofErr w:type="spellEnd"/>
-            <w:r>
-              <w:t>&gt;</w:t>
+              <w:t>ISW_&lt;nombre_componente&gt;</w:t>
             </w:r>
           </w:p>
         </w:tc>
@@ -1304,23 +1240,7 @@
               <w:spacing w:line="240" w:lineRule="auto"/>
             </w:pPr>
             <w:r>
-              <w:t>ISW_Grupo4_2021\</w:t>
-            </w:r>
-            <w:proofErr w:type="spellStart"/>
-            <w:r>
-              <w:t>Proyecto_DeliverEat</w:t>
-            </w:r>
-            <w:proofErr w:type="spellEnd"/>
-            <w:r>
-              <w:t>\Producto\</w:t>
-            </w:r>
-            <w:proofErr w:type="spellStart"/>
-            <w:r>
-              <w:t>Codigo</w:t>
-            </w:r>
-            <w:proofErr w:type="spellEnd"/>
-            <w:r>
-              <w:t xml:space="preserve"> Fuente</w:t>
+              <w:t>ISW_Grupo4_2021\Proyecto_DeliverEat\Producto\Codigo Fuente</w:t>
             </w:r>
           </w:p>
         </w:tc>
@@ -1412,15 +1332,7 @@
               <w:spacing w:line="240" w:lineRule="auto"/>
             </w:pPr>
             <w:r>
-              <w:t xml:space="preserve">ISW_Grupo4_2021\Proyecto </w:t>
-            </w:r>
-            <w:proofErr w:type="spellStart"/>
-            <w:r>
-              <w:t>DeliverEat</w:t>
-            </w:r>
-            <w:proofErr w:type="spellEnd"/>
-            <w:r>
-              <w:t>\Proyecto</w:t>
+              <w:t>ISW_Grupo4_2021\Proyecto DeliverEat\Proyecto</w:t>
             </w:r>
           </w:p>
         </w:tc>
@@ -1512,15 +1424,7 @@
               <w:spacing w:line="240" w:lineRule="auto"/>
             </w:pPr>
             <w:r>
-              <w:t xml:space="preserve">ISW_Grupo4_2021\Proyecto </w:t>
-            </w:r>
-            <w:proofErr w:type="spellStart"/>
-            <w:r>
-              <w:t>DeliverEat</w:t>
-            </w:r>
-            <w:proofErr w:type="spellEnd"/>
-            <w:r>
-              <w:t>\Proyecto\Requerimientos</w:t>
+              <w:t>ISW_Grupo4_2021\Proyecto DeliverEat\Proyecto\Requerimientos</w:t>
             </w:r>
           </w:p>
         </w:tc>
@@ -1654,11 +1558,9 @@
               <w:widowControl w:val="0"/>
               <w:spacing w:line="240" w:lineRule="auto"/>
             </w:pPr>
-            <w:proofErr w:type="spellStart"/>
             <w:r>
               <w:t>Linea_Base</w:t>
             </w:r>
-            <w:proofErr w:type="spellEnd"/>
           </w:p>
         </w:tc>
         <w:tc>
@@ -1776,11 +1678,9 @@
               </w:pBdr>
               <w:spacing w:line="240" w:lineRule="auto"/>
             </w:pPr>
-            <w:proofErr w:type="spellStart"/>
             <w:r>
               <w:t>Cronograma_de_clases</w:t>
             </w:r>
-            <w:proofErr w:type="spellEnd"/>
           </w:p>
         </w:tc>
         <w:tc>
@@ -1846,6 +1746,18 @@
               <w:t xml:space="preserve">Componentes de software </w:t>
             </w:r>
           </w:p>
+          <w:p>
+            <w:pPr>
+              <w:widowControl w:val="0"/>
+              <w:spacing w:line="240" w:lineRule="auto"/>
+            </w:pPr>
+          </w:p>
+          <w:p>
+            <w:pPr>
+              <w:widowControl w:val="0"/>
+              <w:spacing w:line="240" w:lineRule="auto"/>
+            </w:pPr>
+          </w:p>
         </w:tc>
         <w:tc>
           <w:tcPr>
@@ -1874,96 +1786,32 @@
               <w:rPr>
                 <w:color w:val="000000"/>
               </w:rPr>
-              <w:t>&lt;</w:t>
-            </w:r>
-            <w:proofErr w:type="spellStart"/>
+              <w:t>&lt;nombre_componente&gt;.&lt;extension&gt;</w:t>
+            </w:r>
+          </w:p>
+        </w:tc>
+        <w:tc>
+          <w:tcPr>
+            <w:tcW w:w="2908" w:type="dxa"/>
+            <w:shd w:val="clear" w:color="auto" w:fill="auto"/>
+            <w:tcMar>
+              <w:top w:w="100" w:type="dxa"/>
+              <w:left w:w="100" w:type="dxa"/>
+              <w:bottom w:w="100" w:type="dxa"/>
+              <w:right w:w="100" w:type="dxa"/>
+            </w:tcMar>
+          </w:tcPr>
+          <w:p>
+            <w:pPr>
+              <w:widowControl w:val="0"/>
+              <w:spacing w:line="240" w:lineRule="auto"/>
+            </w:pPr>
             <w:r>
               <w:rPr>
                 <w:color w:val="000000"/>
               </w:rPr>
-              <w:t>nombre_componente</w:t>
-            </w:r>
-            <w:proofErr w:type="spellEnd"/>
-            <w:r>
-              <w:rPr>
-                <w:color w:val="000000"/>
-              </w:rPr>
-              <w:t>&gt;.&lt;</w:t>
-            </w:r>
-            <w:proofErr w:type="spellStart"/>
-            <w:r>
-              <w:rPr>
-                <w:color w:val="000000"/>
-              </w:rPr>
-              <w:t>extension</w:t>
-            </w:r>
-            <w:proofErr w:type="spellEnd"/>
-            <w:r>
-              <w:rPr>
-                <w:color w:val="000000"/>
-              </w:rPr>
-              <w:t>&gt;</w:t>
-            </w:r>
-          </w:p>
-        </w:tc>
-        <w:tc>
-          <w:tcPr>
-            <w:tcW w:w="2908" w:type="dxa"/>
-            <w:shd w:val="clear" w:color="auto" w:fill="auto"/>
-            <w:tcMar>
-              <w:top w:w="100" w:type="dxa"/>
-              <w:left w:w="100" w:type="dxa"/>
-              <w:bottom w:w="100" w:type="dxa"/>
-              <w:right w:w="100" w:type="dxa"/>
-            </w:tcMar>
-          </w:tcPr>
-          <w:p>
-            <w:pPr>
-              <w:widowControl w:val="0"/>
-              <w:spacing w:line="240" w:lineRule="auto"/>
-            </w:pPr>
-            <w:r>
-              <w:rPr>
-                <w:color w:val="000000"/>
-              </w:rPr>
-              <w:t xml:space="preserve">ISW_Grupo4_2021\Proyecto </w:t>
-            </w:r>
-            <w:proofErr w:type="spellStart"/>
-            <w:r>
-              <w:rPr>
-                <w:color w:val="000000"/>
-              </w:rPr>
-              <w:t>DeliverEat</w:t>
-            </w:r>
-            <w:proofErr w:type="spellEnd"/>
-            <w:r>
-              <w:rPr>
-                <w:color w:val="000000"/>
-              </w:rPr>
-              <w:t>\Producto\</w:t>
-            </w:r>
-            <w:proofErr w:type="spellStart"/>
-            <w:r>
-              <w:rPr>
-                <w:color w:val="000000"/>
-              </w:rPr>
-              <w:t>Codigo_Fuente</w:t>
-            </w:r>
-            <w:proofErr w:type="spellEnd"/>
-            <w:r>
-              <w:rPr>
-                <w:color w:val="000000"/>
-              </w:rPr>
-              <w:t>\</w:t>
-            </w:r>
-            <w:proofErr w:type="spellStart"/>
-            <w:r>
-              <w:rPr>
-                <w:color w:val="000000"/>
-              </w:rPr>
-              <w:t>isw_deliveryeat</w:t>
-            </w:r>
-            <w:proofErr w:type="spellEnd"/>
+              <w:t>ISW_Grupo4_2021\Proyecto DeliverEat\Producto\Codigo_Fuente\isw_deliveryeat</w:t>
+            </w:r>
           </w:p>
         </w:tc>
         <w:tc>
@@ -1993,6 +1841,113 @@
                 <w:color w:val="000000"/>
               </w:rPr>
             </w:pPr>
+          </w:p>
+        </w:tc>
+      </w:tr>
+      <w:tr>
+        <w:trPr>
+          <w:trHeight w:val="251"/>
+        </w:trPr>
+        <w:tc>
+          <w:tcPr>
+            <w:tcW w:w="2630" w:type="dxa"/>
+            <w:shd w:val="clear" w:color="auto" w:fill="auto"/>
+            <w:tcMar>
+              <w:top w:w="100" w:type="dxa"/>
+              <w:left w:w="100" w:type="dxa"/>
+              <w:bottom w:w="100" w:type="dxa"/>
+              <w:right w:w="100" w:type="dxa"/>
+            </w:tcMar>
+          </w:tcPr>
+          <w:p>
+            <w:pPr>
+              <w:widowControl w:val="0"/>
+              <w:spacing w:line="240" w:lineRule="auto"/>
+            </w:pPr>
+            <w:r>
+              <w:t>Documentos de buenas practicas</w:t>
+            </w:r>
+          </w:p>
+        </w:tc>
+        <w:tc>
+          <w:tcPr>
+            <w:tcW w:w="2630" w:type="dxa"/>
+            <w:shd w:val="clear" w:color="auto" w:fill="auto"/>
+            <w:tcMar>
+              <w:top w:w="100" w:type="dxa"/>
+              <w:left w:w="100" w:type="dxa"/>
+              <w:bottom w:w="100" w:type="dxa"/>
+              <w:right w:w="100" w:type="dxa"/>
+            </w:tcMar>
+          </w:tcPr>
+          <w:p>
+            <w:pPr>
+              <w:widowControl w:val="0"/>
+              <w:pBdr>
+                <w:top w:val="nil"/>
+                <w:left w:val="nil"/>
+                <w:bottom w:val="nil"/>
+                <w:right w:val="nil"/>
+                <w:between w:val="nil"/>
+              </w:pBdr>
+              <w:spacing w:line="240" w:lineRule="auto"/>
+              <w:rPr>
+                <w:color w:val="000000"/>
+              </w:rPr>
+            </w:pPr>
+            <w:r>
+              <w:rPr>
+                <w:color w:val="000000"/>
+              </w:rPr>
+              <w:t>ISW_BuenasPracticas&lt;Nombre del lenguaje&gt;.pdf</w:t>
+            </w:r>
+          </w:p>
+        </w:tc>
+        <w:tc>
+          <w:tcPr>
+            <w:tcW w:w="2908" w:type="dxa"/>
+            <w:shd w:val="clear" w:color="auto" w:fill="auto"/>
+            <w:tcMar>
+              <w:top w:w="100" w:type="dxa"/>
+              <w:left w:w="100" w:type="dxa"/>
+              <w:bottom w:w="100" w:type="dxa"/>
+              <w:right w:w="100" w:type="dxa"/>
+            </w:tcMar>
+          </w:tcPr>
+          <w:p>
+            <w:pPr>
+              <w:widowControl w:val="0"/>
+              <w:spacing w:line="240" w:lineRule="auto"/>
+              <w:rPr>
+                <w:color w:val="000000"/>
+              </w:rPr>
+            </w:pPr>
+            <w:r>
+              <w:rPr>
+                <w:color w:val="000000"/>
+              </w:rPr>
+              <w:t>ISW_Grupo4_2021\Proyecto DeliverEat\Proyecto</w:t>
+            </w:r>
+          </w:p>
+        </w:tc>
+        <w:tc>
+          <w:tcPr>
+            <w:tcW w:w="2353" w:type="dxa"/>
+          </w:tcPr>
+          <w:p>
+            <w:pPr>
+              <w:widowControl w:val="0"/>
+              <w:spacing w:line="240" w:lineRule="auto"/>
+              <w:rPr>
+                <w:color w:val="000000"/>
+              </w:rPr>
+            </w:pPr>
+            <w:r>
+              <w:rPr>
+                <w:color w:val="000000"/>
+              </w:rPr>
+              <w:t>Iteración</w:t>
+            </w:r>
           </w:p>
         </w:tc>
       </w:tr>
@@ -2053,7 +2008,7 @@
 </file>
 
 <file path=word/styles.xml><?xml version="1.0" encoding="utf-8"?>
-<w:styles xmlns:mc="http://schemas.openxmlformats.org/markup-compatibility/2006" xmlns:r="http://schemas.openxmlformats.org/officeDocument/2006/relationships" xmlns:w="http://schemas.openxmlformats.org/wordprocessingml/2006/main" xmlns:w14="http://schemas.microsoft.com/office/word/2010/wordml" xmlns:w15="http://schemas.microsoft.com/office/word/2012/wordml" xmlns:w16cex="http://schemas.microsoft.com/office/word/2018/wordml/cex" xmlns:w16cid="http://schemas.microsoft.com/office/word/2016/wordml/cid" xmlns:w16="http://schemas.microsoft.com/office/word/2018/wordml" xmlns:w16se="http://schemas.microsoft.com/office/word/2015/wordml/symex" mc:Ignorable="w14 w15 w16se w16cid w16 w16cex">
+<w:styles xmlns:mc="http://schemas.openxmlformats.org/markup-compatibility/2006" xmlns:r="http://schemas.openxmlformats.org/officeDocument/2006/relationships" xmlns:w="http://schemas.openxmlformats.org/wordprocessingml/2006/main" xmlns:w14="http://schemas.microsoft.com/office/word/2010/wordml" xmlns:w15="http://schemas.microsoft.com/office/word/2012/wordml" xmlns:w16cex="http://schemas.microsoft.com/office/word/2018/wordml/cex" xmlns:w16cid="http://schemas.microsoft.com/office/word/2016/wordml/cid" xmlns:w16="http://schemas.microsoft.com/office/word/2018/wordml" xmlns:w16sdtdh="http://schemas.microsoft.com/office/word/2020/wordml/sdtdatahash" xmlns:w16se="http://schemas.microsoft.com/office/word/2015/wordml/symex" mc:Ignorable="w14 w15 w16se w16cid w16 w16cex w16sdtdh">
   <w:docDefaults>
     <w:rPrDefault>
       <w:rPr>
@@ -2175,6 +2130,7 @@
     <w:lsdException w:name="HTML Sample" w:semiHidden="1" w:unhideWhenUsed="1"/>
     <w:lsdException w:name="HTML Typewriter" w:semiHidden="1" w:unhideWhenUsed="1"/>
     <w:lsdException w:name="HTML Variable" w:semiHidden="1" w:unhideWhenUsed="1"/>
+    <w:lsdException w:name="Normal Table" w:semiHidden="1" w:unhideWhenUsed="1"/>
     <w:lsdException w:name="annotation subject" w:semiHidden="1" w:unhideWhenUsed="1"/>
     <w:lsdException w:name="No List" w:semiHidden="1" w:unhideWhenUsed="1"/>
     <w:lsdException w:name="Outline List 1" w:semiHidden="1" w:unhideWhenUsed="1"/>
@@ -2217,8 +2173,11 @@
     <w:lsdException w:name="Table Contemporary" w:semiHidden="1" w:unhideWhenUsed="1"/>
     <w:lsdException w:name="Table Elegant" w:semiHidden="1" w:unhideWhenUsed="1"/>
     <w:lsdException w:name="Table Professional" w:semiHidden="1" w:unhideWhenUsed="1"/>
+    <w:lsdException w:name="Table Subtle 1" w:semiHidden="1" w:unhideWhenUsed="1"/>
     <w:lsdException w:name="Table Subtle 2" w:semiHidden="1" w:unhideWhenUsed="1"/>
     <w:lsdException w:name="Table Web 1" w:semiHidden="1" w:unhideWhenUsed="1"/>
+    <w:lsdException w:name="Table Web 2" w:semiHidden="1" w:unhideWhenUsed="1"/>
+    <w:lsdException w:name="Table Web 3" w:semiHidden="1" w:unhideWhenUsed="1"/>
     <w:lsdException w:name="Balloon Text" w:semiHidden="1" w:unhideWhenUsed="1"/>
     <w:lsdException w:name="Table Grid" w:uiPriority="39"/>
     <w:lsdException w:name="Table Theme" w:semiHidden="1" w:unhideWhenUsed="1"/>

</xml_diff>

<commit_message>
TP8 y reglas de nombrado
</commit_message>
<xml_diff>
--- a/Estructura_y_reglas_de_nombrado.docx
+++ b/Estructura_y_reglas_de_nombrado.docx
@@ -8,10 +8,10 @@
           <w:noProof/>
         </w:rPr>
         <w:drawing>
-          <wp:inline distT="0" distB="0" distL="0" distR="0" wp14:anchorId="2C9660FD" wp14:editId="201392AB">
-            <wp:extent cx="2953162" cy="3210373"/>
+          <wp:inline distT="0" distB="0" distL="0" distR="0" wp14:anchorId="6FA84162" wp14:editId="3CF218BA">
+            <wp:extent cx="3276600" cy="3629025"/>
             <wp:effectExtent l="0" t="0" r="0" b="9525"/>
-            <wp:docPr id="1" name="Imagen 1"/>
+            <wp:docPr id="3" name="Imagen 3"/>
             <wp:cNvGraphicFramePr>
               <a:graphicFrameLocks xmlns:a="http://schemas.openxmlformats.org/drawingml/2006/main" noChangeAspect="1"/>
             </wp:cNvGraphicFramePr>
@@ -19,23 +19,36 @@
               <a:graphicData uri="http://schemas.openxmlformats.org/drawingml/2006/picture">
                 <pic:pic xmlns:pic="http://schemas.openxmlformats.org/drawingml/2006/picture">
                   <pic:nvPicPr>
-                    <pic:cNvPr id="1" name=""/>
-                    <pic:cNvPicPr/>
+                    <pic:cNvPr id="0" name="Picture 3"/>
+                    <pic:cNvPicPr>
+                      <a:picLocks noChangeAspect="1" noChangeArrowheads="1"/>
+                    </pic:cNvPicPr>
                   </pic:nvPicPr>
                   <pic:blipFill>
-                    <a:blip r:embed="rId4"/>
+                    <a:blip r:embed="rId4">
+                      <a:extLst>
+                        <a:ext uri="{28A0092B-C50C-407E-A947-70E740481C1C}">
+                          <a14:useLocalDpi xmlns:a14="http://schemas.microsoft.com/office/drawing/2010/main" val="0"/>
+                        </a:ext>
+                      </a:extLst>
+                    </a:blip>
+                    <a:srcRect/>
                     <a:stretch>
                       <a:fillRect/>
                     </a:stretch>
                   </pic:blipFill>
-                  <pic:spPr>
+                  <pic:spPr bwMode="auto">
                     <a:xfrm>
                       <a:off x="0" y="0"/>
-                      <a:ext cx="2953162" cy="3210373"/>
+                      <a:ext cx="3276600" cy="3629025"/>
                     </a:xfrm>
                     <a:prstGeom prst="rect">
                       <a:avLst/>
                     </a:prstGeom>
+                    <a:noFill/>
+                    <a:ln>
+                      <a:noFill/>
+                    </a:ln>
                   </pic:spPr>
                 </pic:pic>
               </a:graphicData>
@@ -1098,6 +1111,7 @@
               <w:spacing w:line="240" w:lineRule="auto"/>
             </w:pPr>
             <w:r>
+              <w:lastRenderedPageBreak/>
               <w:t>Trabajos Prácticos no evaluables</w:t>
             </w:r>
           </w:p>
@@ -1190,7 +1204,6 @@
               <w:spacing w:line="240" w:lineRule="auto"/>
             </w:pPr>
             <w:r>
-              <w:lastRenderedPageBreak/>
               <w:t>Implementación User Story</w:t>
             </w:r>
           </w:p>
@@ -1927,6 +1940,137 @@
                 <w:color w:val="000000"/>
               </w:rPr>
               <w:t>ISW_Grupo4_2021\Proyecto DeliverEat\Proyecto</w:t>
+            </w:r>
+          </w:p>
+        </w:tc>
+        <w:tc>
+          <w:tcPr>
+            <w:tcW w:w="2353" w:type="dxa"/>
+          </w:tcPr>
+          <w:p>
+            <w:pPr>
+              <w:widowControl w:val="0"/>
+              <w:spacing w:line="240" w:lineRule="auto"/>
+              <w:rPr>
+                <w:color w:val="000000"/>
+              </w:rPr>
+            </w:pPr>
+            <w:r>
+              <w:rPr>
+                <w:color w:val="000000"/>
+              </w:rPr>
+              <w:t>Iteración</w:t>
+            </w:r>
+          </w:p>
+        </w:tc>
+      </w:tr>
+      <w:tr>
+        <w:trPr>
+          <w:trHeight w:val="251"/>
+        </w:trPr>
+        <w:tc>
+          <w:tcPr>
+            <w:tcW w:w="2630" w:type="dxa"/>
+            <w:shd w:val="clear" w:color="auto" w:fill="auto"/>
+            <w:tcMar>
+              <w:top w:w="100" w:type="dxa"/>
+              <w:left w:w="100" w:type="dxa"/>
+              <w:bottom w:w="100" w:type="dxa"/>
+              <w:right w:w="100" w:type="dxa"/>
+            </w:tcMar>
+          </w:tcPr>
+          <w:p>
+            <w:pPr>
+              <w:widowControl w:val="0"/>
+              <w:spacing w:line="240" w:lineRule="auto"/>
+            </w:pPr>
+            <w:r>
+              <w:t>Trabajos conceptuales</w:t>
+            </w:r>
+          </w:p>
+        </w:tc>
+        <w:tc>
+          <w:tcPr>
+            <w:tcW w:w="2630" w:type="dxa"/>
+            <w:shd w:val="clear" w:color="auto" w:fill="auto"/>
+            <w:tcMar>
+              <w:top w:w="100" w:type="dxa"/>
+              <w:left w:w="100" w:type="dxa"/>
+              <w:bottom w:w="100" w:type="dxa"/>
+              <w:right w:w="100" w:type="dxa"/>
+            </w:tcMar>
+          </w:tcPr>
+          <w:p>
+            <w:pPr>
+              <w:widowControl w:val="0"/>
+              <w:pBdr>
+                <w:top w:val="nil"/>
+                <w:left w:val="nil"/>
+                <w:bottom w:val="nil"/>
+                <w:right w:val="nil"/>
+                <w:between w:val="nil"/>
+              </w:pBdr>
+              <w:spacing w:line="240" w:lineRule="auto"/>
+              <w:rPr>
+                <w:color w:val="000000"/>
+              </w:rPr>
+            </w:pPr>
+            <w:r>
+              <w:rPr>
+                <w:color w:val="000000"/>
+              </w:rPr>
+              <w:t>TC&lt;Nro de trabajo&gt;-&lt;Nombre de trabajo&gt;</w:t>
+            </w:r>
+            <w:r>
+              <w:rPr>
+                <w:color w:val="000000"/>
+              </w:rPr>
+              <w:t>.pdf</w:t>
+            </w:r>
+          </w:p>
+        </w:tc>
+        <w:tc>
+          <w:tcPr>
+            <w:tcW w:w="2908" w:type="dxa"/>
+            <w:shd w:val="clear" w:color="auto" w:fill="auto"/>
+            <w:tcMar>
+              <w:top w:w="100" w:type="dxa"/>
+              <w:left w:w="100" w:type="dxa"/>
+              <w:bottom w:w="100" w:type="dxa"/>
+              <w:right w:w="100" w:type="dxa"/>
+            </w:tcMar>
+          </w:tcPr>
+          <w:p>
+            <w:pPr>
+              <w:widowControl w:val="0"/>
+              <w:spacing w:line="240" w:lineRule="auto"/>
+              <w:rPr>
+                <w:color w:val="000000"/>
+              </w:rPr>
+            </w:pPr>
+            <w:r>
+              <w:rPr>
+                <w:color w:val="000000"/>
+              </w:rPr>
+              <w:t>ISW_Grupo4_2021\</w:t>
+            </w:r>
+            <w:r>
+              <w:rPr>
+                <w:color w:val="000000"/>
+              </w:rPr>
+              <w:t>Teorico</w:t>
+            </w:r>
+            <w:r>
+              <w:rPr>
+                <w:color w:val="000000"/>
+              </w:rPr>
+              <w:t>\</w:t>
+            </w:r>
+            <w:r>
+              <w:rPr>
+                <w:color w:val="000000"/>
+              </w:rPr>
+              <w:t>Trabajos_Conceptuales</w:t>
             </w:r>
           </w:p>
         </w:tc>

</xml_diff>